<commit_message>
v9.4- Bug fixes; Improvements; Now Copyright and Version Label will be responsive!
</commit_message>
<xml_diff>
--- a/INFO.docx
+++ b/INFO.docx
@@ -7,8 +7,8 @@
         <w:rPr>
           <w:b/>
           <w:bCs/>
-          <w:sz w:val="96"/>
-          <w:szCs w:val="96"/>
+          <w:sz w:val="72"/>
+          <w:szCs w:val="72"/>
           <w:u w:val="single"/>
         </w:rPr>
       </w:pPr>
@@ -16,38 +16,124 @@
         <w:rPr>
           <w:b/>
           <w:bCs/>
-          <w:sz w:val="96"/>
-          <w:szCs w:val="96"/>
+          <w:sz w:val="72"/>
+          <w:szCs w:val="72"/>
           <w:u w:val="single"/>
         </w:rPr>
-        <w:t>SOME IMPORTANT NOTES - MINESWEEPER</w:t>
-      </w:r>
-    </w:p>
-    <w:p>
-      <w:pPr>
-        <w:rPr>
-          <w:sz w:val="36"/>
-          <w:szCs w:val="36"/>
-        </w:rPr>
-      </w:pPr>
-    </w:p>
-    <w:p>
-      <w:pPr>
-        <w:rPr>
-          <w:b/>
-          <w:bCs/>
-          <w:sz w:val="36"/>
-          <w:szCs w:val="36"/>
-        </w:rPr>
-      </w:pPr>
-      <w:r>
-        <w:rPr>
-          <w:b/>
-          <w:bCs/>
-          <w:sz w:val="36"/>
-          <w:szCs w:val="36"/>
-        </w:rPr>
-        <w:t>1) Warning on First Launch:</w:t>
+        <w:t xml:space="preserve">SOME IMPORTANT NOTES </w:t>
+      </w:r>
+      <w:r>
+        <w:rPr>
+          <w:b/>
+          <w:bCs/>
+          <w:sz w:val="72"/>
+          <w:szCs w:val="72"/>
+          <w:u w:val="single"/>
+        </w:rPr>
+        <w:t>–</w:t>
+      </w:r>
+      <w:r>
+        <w:rPr>
+          <w:b/>
+          <w:bCs/>
+          <w:sz w:val="72"/>
+          <w:szCs w:val="72"/>
+          <w:u w:val="single"/>
+        </w:rPr>
+        <w:t xml:space="preserve"> MINESWEEPER</w:t>
+      </w:r>
+    </w:p>
+    <w:p>
+      <w:pPr>
+        <w:rPr>
+          <w:b/>
+          <w:bCs/>
+          <w:sz w:val="72"/>
+          <w:szCs w:val="72"/>
+          <w:u w:val="single"/>
+        </w:rPr>
+      </w:pPr>
+    </w:p>
+    <w:p>
+      <w:pPr>
+        <w:rPr>
+          <w:b/>
+          <w:bCs/>
+          <w:sz w:val="36"/>
+          <w:szCs w:val="36"/>
+        </w:rPr>
+      </w:pPr>
+      <w:r>
+        <w:rPr>
+          <w:b/>
+          <w:bCs/>
+          <w:sz w:val="36"/>
+          <w:szCs w:val="36"/>
+        </w:rPr>
+        <w:t>1) W</w:t>
+      </w:r>
+      <w:r>
+        <w:rPr>
+          <w:b/>
+          <w:bCs/>
+          <w:sz w:val="36"/>
+          <w:szCs w:val="36"/>
+        </w:rPr>
+        <w:t>ARNING</w:t>
+      </w:r>
+      <w:r>
+        <w:rPr>
+          <w:b/>
+          <w:bCs/>
+          <w:sz w:val="36"/>
+          <w:szCs w:val="36"/>
+        </w:rPr>
+        <w:t xml:space="preserve"> </w:t>
+      </w:r>
+      <w:r>
+        <w:rPr>
+          <w:b/>
+          <w:bCs/>
+          <w:sz w:val="36"/>
+          <w:szCs w:val="36"/>
+        </w:rPr>
+        <w:t>ON</w:t>
+      </w:r>
+      <w:r>
+        <w:rPr>
+          <w:b/>
+          <w:bCs/>
+          <w:sz w:val="36"/>
+          <w:szCs w:val="36"/>
+        </w:rPr>
+        <w:t xml:space="preserve"> </w:t>
+      </w:r>
+      <w:r>
+        <w:rPr>
+          <w:b/>
+          <w:bCs/>
+          <w:sz w:val="36"/>
+          <w:szCs w:val="36"/>
+        </w:rPr>
+        <w:t xml:space="preserve">FIRST LAUNCH? </w:t>
+      </w:r>
+      <w:r>
+        <w:rPr>
+          <w:b/>
+          <w:bCs/>
+          <w:sz w:val="36"/>
+          <w:szCs w:val="36"/>
+        </w:rPr>
+        <w:t>=</w:t>
+      </w:r>
+      <w:r>
+        <w:rPr>
+          <w:b/>
+          <w:bCs/>
+          <w:sz w:val="36"/>
+          <w:szCs w:val="36"/>
+        </w:rPr>
+        <w:t>&gt;</w:t>
       </w:r>
     </w:p>
     <w:p>
@@ -271,8 +357,6 @@
     <w:p>
       <w:pPr>
         <w:rPr>
-          <w:b/>
-          <w:bCs/>
           <w:sz w:val="36"/>
           <w:szCs w:val="36"/>
         </w:rPr>
@@ -309,6 +393,7 @@
           <w:sz w:val="36"/>
           <w:szCs w:val="36"/>
         </w:rPr>
+        <w:lastRenderedPageBreak/>
         <w:t>If</w:t>
       </w:r>
       <w:r>
@@ -319,6 +404,7 @@
         <w:t xml:space="preserve"> you have downloaded the game from my </w:t>
       </w:r>
       <w:hyperlink r:id="rId7" w:history="1">
+        <w:proofErr w:type="spellStart"/>
         <w:r>
           <w:rPr>
             <w:rStyle w:val="Hyperlink"/>
@@ -327,6 +413,7 @@
           </w:rPr>
           <w:t>github</w:t>
         </w:r>
+        <w:proofErr w:type="spellEnd"/>
       </w:hyperlink>
       <w:r>
         <w:rPr>
@@ -486,6 +573,7 @@
         <w:t>-&gt;</w:t>
       </w:r>
     </w:p>
+    <w:p/>
     <w:p>
       <w:pPr>
         <w:rPr>
@@ -577,10 +665,17 @@
     <w:p>
       <w:pPr>
         <w:rPr>
-          <w:color w:val="0563C1" w:themeColor="hyperlink"/>
-          <w:sz w:val="36"/>
-          <w:szCs w:val="36"/>
-          <w:u w:val="single"/>
+          <w:sz w:val="36"/>
+          <w:szCs w:val="36"/>
+        </w:rPr>
+      </w:pPr>
+    </w:p>
+    <w:p>
+      <w:pPr>
+        <w:rPr>
+          <w:rStyle w:val="Hyperlink"/>
+          <w:sz w:val="36"/>
+          <w:szCs w:val="36"/>
         </w:rPr>
       </w:pPr>
       <w:hyperlink r:id="rId10" w:history="1">
@@ -598,19 +693,6 @@
       <w:pPr>
         <w:rPr>
           <w:rStyle w:val="Hyperlink"/>
-          <w:b/>
-          <w:bCs/>
-          <w:color w:val="auto"/>
-          <w:sz w:val="36"/>
-          <w:szCs w:val="36"/>
-          <w:u w:val="none"/>
-        </w:rPr>
-      </w:pPr>
-    </w:p>
-    <w:p>
-      <w:pPr>
-        <w:rPr>
-          <w:rStyle w:val="Hyperlink"/>
           <w:i/>
           <w:iCs/>
           <w:color w:val="auto"/>
@@ -627,6 +709,7 @@
           <w:szCs w:val="36"/>
           <w:u w:val="none"/>
         </w:rPr>
+        <w:lastRenderedPageBreak/>
         <w:t>If</w:t>
       </w:r>
       <w:r>
@@ -637,26 +720,6 @@
           <w:szCs w:val="36"/>
           <w:u w:val="none"/>
         </w:rPr>
-        <w:t xml:space="preserve"> after doing this</w:t>
-      </w:r>
-      <w:r>
-        <w:rPr>
-          <w:rStyle w:val="Hyperlink"/>
-          <w:color w:val="auto"/>
-          <w:sz w:val="36"/>
-          <w:szCs w:val="36"/>
-          <w:u w:val="none"/>
-        </w:rPr>
-        <w:t>,</w:t>
-      </w:r>
-      <w:r>
-        <w:rPr>
-          <w:rStyle w:val="Hyperlink"/>
-          <w:color w:val="auto"/>
-          <w:sz w:val="36"/>
-          <w:szCs w:val="36"/>
-          <w:u w:val="none"/>
-        </w:rPr>
         <w:t xml:space="preserve"> game </w:t>
       </w:r>
       <w:r>
@@ -677,7 +740,17 @@
           <w:szCs w:val="36"/>
           <w:u w:val="none"/>
         </w:rPr>
-        <w:t>does</w:t>
+        <w:t>d</w:t>
+      </w:r>
+      <w:r>
+        <w:rPr>
+          <w:rStyle w:val="Hyperlink"/>
+          <w:color w:val="auto"/>
+          <w:sz w:val="36"/>
+          <w:szCs w:val="36"/>
+          <w:u w:val="none"/>
+        </w:rPr>
+        <w:t>id</w:t>
       </w:r>
       <w:r>
         <w:rPr>
@@ -697,7 +770,27 @@
           <w:szCs w:val="36"/>
           <w:u w:val="none"/>
         </w:rPr>
-        <w:t xml:space="preserve">t launch and show a dialog box saying: </w:t>
+        <w:t>t launch and show</w:t>
+      </w:r>
+      <w:r>
+        <w:rPr>
+          <w:rStyle w:val="Hyperlink"/>
+          <w:color w:val="auto"/>
+          <w:sz w:val="36"/>
+          <w:szCs w:val="36"/>
+          <w:u w:val="none"/>
+        </w:rPr>
+        <w:t>ing</w:t>
+      </w:r>
+      <w:r>
+        <w:rPr>
+          <w:rStyle w:val="Hyperlink"/>
+          <w:color w:val="auto"/>
+          <w:sz w:val="36"/>
+          <w:szCs w:val="36"/>
+          <w:u w:val="none"/>
+        </w:rPr>
+        <w:t xml:space="preserve"> a dialog box saying: </w:t>
       </w:r>
       <w:r>
         <w:rPr>
@@ -711,7 +804,9 @@
         </w:rPr>
         <w:t>Operation did not complete successfully because a file contains a virus or potentially unwanted software.</w:t>
       </w:r>
-      <w:r>
+    </w:p>
+    <w:p>
+      <w:pPr>
         <w:rPr>
           <w:rStyle w:val="Hyperlink"/>
           <w:i/>
@@ -721,30 +816,26 @@
           <w:szCs w:val="36"/>
           <w:u w:val="none"/>
         </w:rPr>
-        <w:t xml:space="preserve">, </w:t>
-      </w:r>
-    </w:p>
-    <w:p>
-      <w:pPr>
-        <w:rPr>
-          <w:rStyle w:val="Hyperlink"/>
-          <w:i/>
-          <w:iCs/>
-          <w:color w:val="auto"/>
-          <w:sz w:val="36"/>
-          <w:szCs w:val="36"/>
-          <w:u w:val="none"/>
-        </w:rPr>
-      </w:pPr>
-      <w:r>
-        <w:rPr>
-          <w:rStyle w:val="Hyperlink"/>
-          <w:color w:val="auto"/>
-          <w:sz w:val="36"/>
-          <w:szCs w:val="36"/>
-          <w:u w:val="none"/>
-        </w:rPr>
-        <w:t>this</w:t>
+      </w:pPr>
+      <w:r>
+        <w:rPr>
+          <w:rStyle w:val="Hyperlink"/>
+          <w:color w:val="auto"/>
+          <w:sz w:val="36"/>
+          <w:szCs w:val="36"/>
+          <w:u w:val="none"/>
+        </w:rPr>
+        <w:t>T</w:t>
+      </w:r>
+      <w:r>
+        <w:rPr>
+          <w:rStyle w:val="Hyperlink"/>
+          <w:color w:val="auto"/>
+          <w:sz w:val="36"/>
+          <w:szCs w:val="36"/>
+          <w:u w:val="none"/>
+        </w:rPr>
+        <w:t>his</w:t>
       </w:r>
       <w:r>
         <w:rPr>
@@ -1227,6 +1318,19 @@
       <w:pPr>
         <w:rPr>
           <w:rStyle w:val="Hyperlink"/>
+          <w:b/>
+          <w:bCs/>
+          <w:color w:val="auto"/>
+          <w:sz w:val="36"/>
+          <w:szCs w:val="36"/>
+          <w:u w:val="none"/>
+        </w:rPr>
+      </w:pPr>
+    </w:p>
+    <w:p>
+      <w:pPr>
+        <w:rPr>
+          <w:rStyle w:val="Hyperlink"/>
           <w:color w:val="auto"/>
           <w:sz w:val="36"/>
           <w:szCs w:val="36"/>
@@ -1289,6 +1393,7 @@
         </w:rPr>
         <w:t xml:space="preserve"> table of </w:t>
       </w:r>
+      <w:proofErr w:type="spellStart"/>
       <w:r>
         <w:rPr>
           <w:i/>
@@ -1298,6 +1403,7 @@
         </w:rPr>
         <w:t>DB.sqlite</w:t>
       </w:r>
+      <w:proofErr w:type="spellEnd"/>
       <w:r>
         <w:rPr>
           <w:rStyle w:val="Hyperlink"/>
@@ -1348,14 +1454,273 @@
         </w:tabs>
         <w:rPr>
           <w:rStyle w:val="Hyperlink"/>
-          <w:b/>
-          <w:bCs/>
-          <w:color w:val="auto"/>
-          <w:sz w:val="36"/>
-          <w:szCs w:val="36"/>
-          <w:u w:val="none"/>
-        </w:rPr>
-      </w:pPr>
+          <w:color w:val="auto"/>
+          <w:sz w:val="36"/>
+          <w:szCs w:val="36"/>
+          <w:u w:val="none"/>
+        </w:rPr>
+      </w:pPr>
+      <w:r>
+        <w:rPr>
+          <w:rStyle w:val="Hyperlink"/>
+          <w:b/>
+          <w:bCs/>
+          <w:color w:val="auto"/>
+          <w:sz w:val="36"/>
+          <w:szCs w:val="36"/>
+          <w:u w:val="none"/>
+        </w:rPr>
+        <w:lastRenderedPageBreak/>
+        <w:t>3</w:t>
+      </w:r>
+      <w:r>
+        <w:rPr>
+          <w:rStyle w:val="Hyperlink"/>
+          <w:b/>
+          <w:bCs/>
+          <w:color w:val="auto"/>
+          <w:sz w:val="36"/>
+          <w:szCs w:val="36"/>
+          <w:u w:val="none"/>
+        </w:rPr>
+        <w:t xml:space="preserve">) </w:t>
+      </w:r>
+      <w:r>
+        <w:rPr>
+          <w:rStyle w:val="Hyperlink"/>
+          <w:b/>
+          <w:bCs/>
+          <w:color w:val="auto"/>
+          <w:sz w:val="36"/>
+          <w:szCs w:val="36"/>
+          <w:u w:val="none"/>
+        </w:rPr>
+        <w:t>MUSIC CUSTOMIZATION</w:t>
+      </w:r>
+      <w:r>
+        <w:rPr>
+          <w:rStyle w:val="Hyperlink"/>
+          <w:b/>
+          <w:bCs/>
+          <w:color w:val="auto"/>
+          <w:sz w:val="36"/>
+          <w:szCs w:val="36"/>
+          <w:u w:val="none"/>
+        </w:rPr>
+        <w:t>-</w:t>
+      </w:r>
+      <w:r>
+        <w:rPr>
+          <w:rStyle w:val="Hyperlink"/>
+          <w:b/>
+          <w:bCs/>
+          <w:color w:val="auto"/>
+          <w:sz w:val="36"/>
+          <w:szCs w:val="36"/>
+          <w:u w:val="none"/>
+        </w:rPr>
+        <w:t xml:space="preserve"> </w:t>
+      </w:r>
+      <w:r>
+        <w:rPr>
+          <w:rStyle w:val="Hyperlink"/>
+          <w:color w:val="auto"/>
+          <w:sz w:val="36"/>
+          <w:szCs w:val="36"/>
+          <w:u w:val="none"/>
+        </w:rPr>
+        <w:t>G</w:t>
+      </w:r>
+      <w:r>
+        <w:rPr>
+          <w:rStyle w:val="Hyperlink"/>
+          <w:color w:val="auto"/>
+          <w:sz w:val="36"/>
+          <w:szCs w:val="36"/>
+          <w:u w:val="none"/>
+        </w:rPr>
+        <w:t>ame</w:t>
+      </w:r>
+      <w:r>
+        <w:rPr>
+          <w:rStyle w:val="Hyperlink"/>
+          <w:color w:val="auto"/>
+          <w:sz w:val="36"/>
+          <w:szCs w:val="36"/>
+          <w:u w:val="none"/>
+        </w:rPr>
+        <w:t>’s</w:t>
+      </w:r>
+      <w:r>
+        <w:rPr>
+          <w:rStyle w:val="Hyperlink"/>
+          <w:color w:val="auto"/>
+          <w:sz w:val="36"/>
+          <w:szCs w:val="36"/>
+          <w:u w:val="none"/>
+        </w:rPr>
+        <w:t xml:space="preserve"> background music </w:t>
+      </w:r>
+      <w:r>
+        <w:rPr>
+          <w:rStyle w:val="Hyperlink"/>
+          <w:color w:val="auto"/>
+          <w:sz w:val="36"/>
+          <w:szCs w:val="36"/>
+          <w:u w:val="none"/>
+        </w:rPr>
+        <w:t>‘</w:t>
+      </w:r>
+      <w:r>
+        <w:rPr>
+          <w:rStyle w:val="Hyperlink"/>
+          <w:i/>
+          <w:iCs/>
+          <w:color w:val="auto"/>
+          <w:sz w:val="36"/>
+          <w:szCs w:val="36"/>
+          <w:u w:val="none"/>
+        </w:rPr>
+        <w:t>BGM.mp3</w:t>
+      </w:r>
+      <w:r>
+        <w:rPr>
+          <w:rStyle w:val="Hyperlink"/>
+          <w:i/>
+          <w:iCs/>
+          <w:color w:val="auto"/>
+          <w:sz w:val="36"/>
+          <w:szCs w:val="36"/>
+          <w:u w:val="none"/>
+        </w:rPr>
+        <w:t>’</w:t>
+      </w:r>
+      <w:r>
+        <w:rPr>
+          <w:rStyle w:val="Hyperlink"/>
+          <w:color w:val="auto"/>
+          <w:sz w:val="36"/>
+          <w:szCs w:val="36"/>
+          <w:u w:val="none"/>
+        </w:rPr>
+        <w:t xml:space="preserve"> {a</w:t>
+      </w:r>
+      <w:r>
+        <w:rPr>
+          <w:rStyle w:val="Hyperlink"/>
+          <w:color w:val="auto"/>
+          <w:sz w:val="36"/>
+          <w:szCs w:val="36"/>
+          <w:u w:val="none"/>
+        </w:rPr>
+        <w:t>n</w:t>
+      </w:r>
+      <w:r>
+        <w:rPr>
+          <w:rStyle w:val="Hyperlink"/>
+          <w:color w:val="auto"/>
+          <w:sz w:val="36"/>
+          <w:szCs w:val="36"/>
+          <w:u w:val="none"/>
+        </w:rPr>
+        <w:t xml:space="preserve"> </w:t>
+      </w:r>
+      <w:r>
+        <w:rPr>
+          <w:rStyle w:val="Hyperlink"/>
+          <w:color w:val="auto"/>
+          <w:sz w:val="36"/>
+          <w:szCs w:val="36"/>
+          <w:u w:val="none"/>
+        </w:rPr>
+        <w:t xml:space="preserve">EDM </w:t>
+      </w:r>
+      <w:r>
+        <w:rPr>
+          <w:rStyle w:val="Hyperlink"/>
+          <w:color w:val="auto"/>
+          <w:sz w:val="36"/>
+          <w:szCs w:val="36"/>
+          <w:u w:val="none"/>
+        </w:rPr>
+        <w:t xml:space="preserve">called </w:t>
+      </w:r>
+      <w:r>
+        <w:rPr>
+          <w:rStyle w:val="Hyperlink"/>
+          <w:i/>
+          <w:iCs/>
+          <w:color w:val="auto"/>
+          <w:sz w:val="36"/>
+          <w:szCs w:val="36"/>
+          <w:u w:val="none"/>
+        </w:rPr>
+        <w:t>Warping</w:t>
+      </w:r>
+      <w:r>
+        <w:rPr>
+          <w:rStyle w:val="Hyperlink"/>
+          <w:color w:val="auto"/>
+          <w:sz w:val="36"/>
+          <w:szCs w:val="36"/>
+          <w:u w:val="none"/>
+        </w:rPr>
+        <w:t xml:space="preserve"> </w:t>
+      </w:r>
+      <w:r>
+        <w:rPr>
+          <w:rStyle w:val="Hyperlink"/>
+          <w:color w:val="auto"/>
+          <w:sz w:val="36"/>
+          <w:szCs w:val="36"/>
+          <w:u w:val="none"/>
+        </w:rPr>
+        <w:t>by</w:t>
+      </w:r>
+      <w:r>
+        <w:rPr>
+          <w:rStyle w:val="Hyperlink"/>
+          <w:color w:val="auto"/>
+          <w:sz w:val="36"/>
+          <w:szCs w:val="36"/>
+          <w:u w:val="none"/>
+        </w:rPr>
+        <w:t xml:space="preserve"> </w:t>
+      </w:r>
+      <w:proofErr w:type="spellStart"/>
+      <w:r>
+        <w:rPr>
+          <w:rStyle w:val="Hyperlink"/>
+          <w:i/>
+          <w:iCs/>
+          <w:color w:val="auto"/>
+          <w:sz w:val="36"/>
+          <w:szCs w:val="36"/>
+          <w:u w:val="none"/>
+        </w:rPr>
+        <w:t>Hoverboots</w:t>
+      </w:r>
+      <w:proofErr w:type="spellEnd"/>
+      <w:r>
+        <w:rPr>
+          <w:rStyle w:val="Hyperlink"/>
+          <w:color w:val="auto"/>
+          <w:sz w:val="36"/>
+          <w:szCs w:val="36"/>
+          <w:u w:val="none"/>
+        </w:rPr>
+        <w:t>} can</w:t>
+      </w:r>
+      <w:r>
+        <w:rPr>
+          <w:rStyle w:val="Hyperlink"/>
+          <w:color w:val="auto"/>
+          <w:sz w:val="36"/>
+          <w:szCs w:val="36"/>
+          <w:u w:val="none"/>
+        </w:rPr>
+        <w:t xml:space="preserve"> be changed.</w:t>
+      </w:r>
     </w:p>
     <w:p>
       <w:pPr>
@@ -1373,279 +1738,6 @@
       <w:r>
         <w:rPr>
           <w:rStyle w:val="Hyperlink"/>
-          <w:b/>
-          <w:bCs/>
-          <w:color w:val="auto"/>
-          <w:sz w:val="36"/>
-          <w:szCs w:val="36"/>
-          <w:u w:val="none"/>
-        </w:rPr>
-        <w:lastRenderedPageBreak/>
-        <w:t>3</w:t>
-      </w:r>
-      <w:r>
-        <w:rPr>
-          <w:rStyle w:val="Hyperlink"/>
-          <w:b/>
-          <w:bCs/>
-          <w:color w:val="auto"/>
-          <w:sz w:val="36"/>
-          <w:szCs w:val="36"/>
-          <w:u w:val="none"/>
-        </w:rPr>
-        <w:t xml:space="preserve">) </w:t>
-      </w:r>
-      <w:r>
-        <w:rPr>
-          <w:rStyle w:val="Hyperlink"/>
-          <w:b/>
-          <w:bCs/>
-          <w:color w:val="auto"/>
-          <w:sz w:val="36"/>
-          <w:szCs w:val="36"/>
-          <w:u w:val="none"/>
-        </w:rPr>
-        <w:t>Customization</w:t>
-      </w:r>
-      <w:r>
-        <w:rPr>
-          <w:rStyle w:val="Hyperlink"/>
-          <w:b/>
-          <w:bCs/>
-          <w:color w:val="auto"/>
-          <w:sz w:val="36"/>
-          <w:szCs w:val="36"/>
-          <w:u w:val="none"/>
-        </w:rPr>
-        <w:t>-</w:t>
-      </w:r>
-      <w:r>
-        <w:rPr>
-          <w:rStyle w:val="Hyperlink"/>
-          <w:b/>
-          <w:bCs/>
-          <w:color w:val="auto"/>
-          <w:sz w:val="36"/>
-          <w:szCs w:val="36"/>
-          <w:u w:val="none"/>
-        </w:rPr>
-        <w:t xml:space="preserve"> </w:t>
-      </w:r>
-      <w:r>
-        <w:rPr>
-          <w:rStyle w:val="Hyperlink"/>
-          <w:color w:val="auto"/>
-          <w:sz w:val="36"/>
-          <w:szCs w:val="36"/>
-          <w:u w:val="none"/>
-        </w:rPr>
-        <w:t>G</w:t>
-      </w:r>
-      <w:r>
-        <w:rPr>
-          <w:rStyle w:val="Hyperlink"/>
-          <w:color w:val="auto"/>
-          <w:sz w:val="36"/>
-          <w:szCs w:val="36"/>
-          <w:u w:val="none"/>
-        </w:rPr>
-        <w:t>ame</w:t>
-      </w:r>
-      <w:r>
-        <w:rPr>
-          <w:rStyle w:val="Hyperlink"/>
-          <w:color w:val="auto"/>
-          <w:sz w:val="36"/>
-          <w:szCs w:val="36"/>
-          <w:u w:val="none"/>
-        </w:rPr>
-        <w:t>’s</w:t>
-      </w:r>
-      <w:r>
-        <w:rPr>
-          <w:rStyle w:val="Hyperlink"/>
-          <w:color w:val="auto"/>
-          <w:sz w:val="36"/>
-          <w:szCs w:val="36"/>
-          <w:u w:val="none"/>
-        </w:rPr>
-        <w:t xml:space="preserve"> background music </w:t>
-      </w:r>
-      <w:r>
-        <w:rPr>
-          <w:rStyle w:val="Hyperlink"/>
-          <w:color w:val="auto"/>
-          <w:sz w:val="36"/>
-          <w:szCs w:val="36"/>
-          <w:u w:val="none"/>
-        </w:rPr>
-        <w:t>‘</w:t>
-      </w:r>
-      <w:r>
-        <w:rPr>
-          <w:rStyle w:val="Hyperlink"/>
-          <w:i/>
-          <w:iCs/>
-          <w:color w:val="auto"/>
-          <w:sz w:val="36"/>
-          <w:szCs w:val="36"/>
-          <w:u w:val="none"/>
-        </w:rPr>
-        <w:t>BGM.mp3</w:t>
-      </w:r>
-      <w:r>
-        <w:rPr>
-          <w:rStyle w:val="Hyperlink"/>
-          <w:i/>
-          <w:iCs/>
-          <w:color w:val="auto"/>
-          <w:sz w:val="36"/>
-          <w:szCs w:val="36"/>
-          <w:u w:val="none"/>
-        </w:rPr>
-        <w:t>’</w:t>
-      </w:r>
-      <w:r>
-        <w:rPr>
-          <w:rStyle w:val="Hyperlink"/>
-          <w:color w:val="auto"/>
-          <w:sz w:val="36"/>
-          <w:szCs w:val="36"/>
-          <w:u w:val="none"/>
-        </w:rPr>
-        <w:t xml:space="preserve"> {a</w:t>
-      </w:r>
-      <w:r>
-        <w:rPr>
-          <w:rStyle w:val="Hyperlink"/>
-          <w:color w:val="auto"/>
-          <w:sz w:val="36"/>
-          <w:szCs w:val="36"/>
-          <w:u w:val="none"/>
-        </w:rPr>
-        <w:t>n</w:t>
-      </w:r>
-      <w:r>
-        <w:rPr>
-          <w:rStyle w:val="Hyperlink"/>
-          <w:color w:val="auto"/>
-          <w:sz w:val="36"/>
-          <w:szCs w:val="36"/>
-          <w:u w:val="none"/>
-        </w:rPr>
-        <w:t xml:space="preserve"> </w:t>
-      </w:r>
-      <w:r>
-        <w:rPr>
-          <w:rStyle w:val="Hyperlink"/>
-          <w:color w:val="auto"/>
-          <w:sz w:val="36"/>
-          <w:szCs w:val="36"/>
-          <w:u w:val="none"/>
-        </w:rPr>
-        <w:t xml:space="preserve">EDM </w:t>
-      </w:r>
-      <w:r>
-        <w:rPr>
-          <w:rStyle w:val="Hyperlink"/>
-          <w:color w:val="auto"/>
-          <w:sz w:val="36"/>
-          <w:szCs w:val="36"/>
-          <w:u w:val="none"/>
-        </w:rPr>
-        <w:t xml:space="preserve">called </w:t>
-      </w:r>
-      <w:r>
-        <w:rPr>
-          <w:rStyle w:val="Hyperlink"/>
-          <w:i/>
-          <w:iCs/>
-          <w:color w:val="auto"/>
-          <w:sz w:val="36"/>
-          <w:szCs w:val="36"/>
-          <w:u w:val="none"/>
-        </w:rPr>
-        <w:t>Warping</w:t>
-      </w:r>
-      <w:r>
-        <w:rPr>
-          <w:rStyle w:val="Hyperlink"/>
-          <w:color w:val="auto"/>
-          <w:sz w:val="36"/>
-          <w:szCs w:val="36"/>
-          <w:u w:val="none"/>
-        </w:rPr>
-        <w:t xml:space="preserve"> </w:t>
-      </w:r>
-      <w:r>
-        <w:rPr>
-          <w:rStyle w:val="Hyperlink"/>
-          <w:color w:val="auto"/>
-          <w:sz w:val="36"/>
-          <w:szCs w:val="36"/>
-          <w:u w:val="none"/>
-        </w:rPr>
-        <w:t>by</w:t>
-      </w:r>
-      <w:r>
-        <w:rPr>
-          <w:rStyle w:val="Hyperlink"/>
-          <w:color w:val="auto"/>
-          <w:sz w:val="36"/>
-          <w:szCs w:val="36"/>
-          <w:u w:val="none"/>
-        </w:rPr>
-        <w:t xml:space="preserve"> </w:t>
-      </w:r>
-      <w:r>
-        <w:rPr>
-          <w:rStyle w:val="Hyperlink"/>
-          <w:i/>
-          <w:iCs/>
-          <w:color w:val="auto"/>
-          <w:sz w:val="36"/>
-          <w:szCs w:val="36"/>
-          <w:u w:val="none"/>
-        </w:rPr>
-        <w:t>Hoverboots</w:t>
-      </w:r>
-      <w:r>
-        <w:rPr>
-          <w:rStyle w:val="Hyperlink"/>
-          <w:color w:val="auto"/>
-          <w:sz w:val="36"/>
-          <w:szCs w:val="36"/>
-          <w:u w:val="none"/>
-        </w:rPr>
-        <w:t>} can</w:t>
-      </w:r>
-      <w:r>
-        <w:rPr>
-          <w:rStyle w:val="Hyperlink"/>
-          <w:color w:val="auto"/>
-          <w:sz w:val="36"/>
-          <w:szCs w:val="36"/>
-          <w:u w:val="none"/>
-        </w:rPr>
-        <w:t xml:space="preserve"> be changed.</w:t>
-      </w:r>
-    </w:p>
-    <w:p>
-      <w:pPr>
-        <w:tabs>
-          <w:tab w:val="left" w:pos="2844"/>
-        </w:tabs>
-        <w:rPr>
-          <w:rStyle w:val="Hyperlink"/>
-          <w:color w:val="auto"/>
-          <w:sz w:val="36"/>
-          <w:szCs w:val="36"/>
-          <w:u w:val="none"/>
-        </w:rPr>
-      </w:pPr>
-      <w:r>
-        <w:rPr>
-          <w:rStyle w:val="Hyperlink"/>
           <w:color w:val="auto"/>
           <w:sz w:val="36"/>
           <w:szCs w:val="36"/>
@@ -1986,7 +2078,16 @@
           <w:sz w:val="36"/>
           <w:szCs w:val="36"/>
         </w:rPr>
-        <w:t>Windows 10 x64</w:t>
+        <w:t>Windows 10 64</w:t>
+      </w:r>
+      <w:r>
+        <w:rPr>
+          <w:i/>
+          <w:iCs/>
+          <w:sz w:val="36"/>
+          <w:szCs w:val="36"/>
+        </w:rPr>
+        <w:t>-bit</w:t>
       </w:r>
       <w:r>
         <w:rPr>
@@ -2086,6 +2187,7 @@
         <w:t xml:space="preserve">or </w:t>
       </w:r>
       <w:hyperlink r:id="rId14" w:history="1">
+        <w:proofErr w:type="spellStart"/>
         <w:r>
           <w:rPr>
             <w:rStyle w:val="Hyperlink"/>
@@ -2094,6 +2196,7 @@
           </w:rPr>
           <w:t>linkedIn</w:t>
         </w:r>
+        <w:proofErr w:type="spellEnd"/>
       </w:hyperlink>
       <w:r>
         <w:rPr>
@@ -2109,10 +2212,8 @@
           <w:tab w:val="left" w:pos="360"/>
         </w:tabs>
         <w:rPr>
-          <w:color w:val="0563C1" w:themeColor="hyperlink"/>
-          <w:sz w:val="36"/>
-          <w:szCs w:val="36"/>
-          <w:u w:val="single"/>
+          <w:sz w:val="36"/>
+          <w:szCs w:val="36"/>
         </w:rPr>
       </w:pPr>
     </w:p>
@@ -2122,25 +2223,13 @@
           <w:tab w:val="left" w:pos="360"/>
         </w:tabs>
         <w:rPr>
-          <w:color w:val="0563C1" w:themeColor="hyperlink"/>
-          <w:sz w:val="36"/>
-          <w:szCs w:val="36"/>
-          <w:u w:val="single"/>
-        </w:rPr>
-      </w:pPr>
-    </w:p>
-    <w:p>
-      <w:pPr>
-        <w:rPr>
-          <w:b/>
-          <w:bCs/>
-          <w:i/>
-          <w:iCs/>
-          <w:sz w:val="96"/>
-          <w:szCs w:val="96"/>
-        </w:rPr>
-      </w:pPr>
-      <w:r>
+          <w:sz w:val="36"/>
+          <w:szCs w:val="36"/>
+        </w:rPr>
+      </w:pPr>
+    </w:p>
+    <w:p>
+      <w:pPr>
         <w:rPr>
           <w:b/>
           <w:bCs/>
@@ -2149,8 +2238,7 @@
           <w:sz w:val="72"/>
           <w:szCs w:val="72"/>
         </w:rPr>
-        <w:t>THANK</w:t>
-      </w:r>
+      </w:pPr>
       <w:r>
         <w:rPr>
           <w:b/>
@@ -2160,8 +2248,89 @@
           <w:sz w:val="72"/>
           <w:szCs w:val="72"/>
         </w:rPr>
-        <w:t xml:space="preserve"> YOU FOR READING, NOW LAUNCH THE GAME!</w:t>
-      </w:r>
+        <w:t>THANK</w:t>
+      </w:r>
+      <w:r>
+        <w:rPr>
+          <w:b/>
+          <w:bCs/>
+          <w:i/>
+          <w:iCs/>
+          <w:sz w:val="72"/>
+          <w:szCs w:val="72"/>
+        </w:rPr>
+        <w:t xml:space="preserve"> YOU FOR READING, NOW LAUNCH THE GAME</w:t>
+      </w:r>
+      <w:r>
+        <w:rPr>
+          <w:b/>
+          <w:bCs/>
+          <w:i/>
+          <w:iCs/>
+          <w:sz w:val="72"/>
+          <w:szCs w:val="72"/>
+        </w:rPr>
+        <w:t>!</w:t>
+      </w:r>
+    </w:p>
+    <w:p>
+      <w:pPr>
+        <w:rPr>
+          <w:b/>
+          <w:bCs/>
+          <w:i/>
+          <w:iCs/>
+          <w:sz w:val="72"/>
+          <w:szCs w:val="72"/>
+        </w:rPr>
+      </w:pPr>
+      <w:r>
+        <w:rPr>
+          <w:b/>
+          <w:bCs/>
+          <w:i/>
+          <w:iCs/>
+          <w:sz w:val="72"/>
+          <w:szCs w:val="72"/>
+        </w:rPr>
+        <w:t>(</w:t>
+      </w:r>
+      <w:proofErr w:type="gramStart"/>
+      <w:r>
+        <w:rPr>
+          <w:b/>
+          <w:bCs/>
+          <w:i/>
+          <w:iCs/>
+          <w:sz w:val="72"/>
+          <w:szCs w:val="72"/>
+        </w:rPr>
+        <w:t>click</w:t>
+      </w:r>
+      <w:proofErr w:type="gramEnd"/>
+      <w:r>
+        <w:rPr>
+          <w:b/>
+          <w:bCs/>
+          <w:i/>
+          <w:iCs/>
+          <w:sz w:val="72"/>
+          <w:szCs w:val="72"/>
+        </w:rPr>
+        <w:t xml:space="preserve"> the game icon on the task bar)</w:t>
+      </w:r>
+    </w:p>
+    <w:p>
+      <w:pPr>
+        <w:rPr>
+          <w:b/>
+          <w:bCs/>
+          <w:i/>
+          <w:iCs/>
+          <w:sz w:val="72"/>
+          <w:szCs w:val="72"/>
+        </w:rPr>
+      </w:pPr>
     </w:p>
     <w:sectPr>
       <w:pgSz w:w="12240" w:h="15840"/>
@@ -3622,7 +3791,6 @@
   <w:style w:type="character" w:default="1" w:styleId="DefaultParagraphFont">
     <w:name w:val="Default Paragraph Font"/>
     <w:uiPriority w:val="1"/>
-    <w:semiHidden/>
     <w:unhideWhenUsed/>
   </w:style>
   <w:style w:type="table" w:default="1" w:styleId="TableNormal">

</xml_diff>

<commit_message>
v9.6- New Sample Screenshots (Windows 11); New Python Interpreter!
</commit_message>
<xml_diff>
--- a/INFO.docx
+++ b/INFO.docx
@@ -404,7 +404,6 @@
         <w:t xml:space="preserve"> you have downloaded the game from my </w:t>
       </w:r>
       <w:hyperlink r:id="rId7" w:history="1">
-        <w:proofErr w:type="spellStart"/>
         <w:r>
           <w:rPr>
             <w:rStyle w:val="Hyperlink"/>
@@ -413,7 +412,6 @@
           </w:rPr>
           <w:t>github</w:t>
         </w:r>
-        <w:proofErr w:type="spellEnd"/>
       </w:hyperlink>
       <w:r>
         <w:rPr>
@@ -1393,7 +1391,6 @@
         </w:rPr>
         <w:t xml:space="preserve"> table of </w:t>
       </w:r>
-      <w:proofErr w:type="spellStart"/>
       <w:r>
         <w:rPr>
           <w:i/>
@@ -1403,7 +1400,6 @@
         </w:rPr>
         <w:t>DB.sqlite</w:t>
       </w:r>
-      <w:proofErr w:type="spellEnd"/>
       <w:r>
         <w:rPr>
           <w:rStyle w:val="Hyperlink"/>
@@ -1687,7 +1683,6 @@
         </w:rPr>
         <w:t xml:space="preserve"> </w:t>
       </w:r>
-      <w:proofErr w:type="spellStart"/>
       <w:r>
         <w:rPr>
           <w:rStyle w:val="Hyperlink"/>
@@ -1700,7 +1695,6 @@
         </w:rPr>
         <w:t>Hoverboots</w:t>
       </w:r>
-      <w:proofErr w:type="spellEnd"/>
       <w:r>
         <w:rPr>
           <w:rStyle w:val="Hyperlink"/>
@@ -2078,7 +2072,25 @@
           <w:sz w:val="36"/>
           <w:szCs w:val="36"/>
         </w:rPr>
-        <w:t>Windows 10 64</w:t>
+        <w:t>Windows 1</w:t>
+      </w:r>
+      <w:r>
+        <w:rPr>
+          <w:i/>
+          <w:iCs/>
+          <w:sz w:val="36"/>
+          <w:szCs w:val="36"/>
+        </w:rPr>
+        <w:t>1</w:t>
+      </w:r>
+      <w:r>
+        <w:rPr>
+          <w:i/>
+          <w:iCs/>
+          <w:sz w:val="36"/>
+          <w:szCs w:val="36"/>
+        </w:rPr>
+        <w:t xml:space="preserve"> 64</w:t>
       </w:r>
       <w:r>
         <w:rPr>
@@ -2187,7 +2199,6 @@
         <w:t xml:space="preserve">or </w:t>
       </w:r>
       <w:hyperlink r:id="rId14" w:history="1">
-        <w:proofErr w:type="spellStart"/>
         <w:r>
           <w:rPr>
             <w:rStyle w:val="Hyperlink"/>
@@ -2196,7 +2207,6 @@
           </w:rPr>
           <w:t>linkedIn</w:t>
         </w:r>
-        <w:proofErr w:type="spellEnd"/>
       </w:hyperlink>
       <w:r>
         <w:rPr>
@@ -2293,31 +2303,7 @@
           <w:sz w:val="72"/>
           <w:szCs w:val="72"/>
         </w:rPr>
-        <w:t>(</w:t>
-      </w:r>
-      <w:proofErr w:type="gramStart"/>
-      <w:r>
-        <w:rPr>
-          <w:b/>
-          <w:bCs/>
-          <w:i/>
-          <w:iCs/>
-          <w:sz w:val="72"/>
-          <w:szCs w:val="72"/>
-        </w:rPr>
-        <w:t>click</w:t>
-      </w:r>
-      <w:proofErr w:type="gramEnd"/>
-      <w:r>
-        <w:rPr>
-          <w:b/>
-          <w:bCs/>
-          <w:i/>
-          <w:iCs/>
-          <w:sz w:val="72"/>
-          <w:szCs w:val="72"/>
-        </w:rPr>
-        <w:t xml:space="preserve"> the game icon on the task bar)</w:t>
+        <w:t>(click the game icon on the task bar)</w:t>
       </w:r>
     </w:p>
     <w:p>
@@ -3791,6 +3777,7 @@
   <w:style w:type="character" w:default="1" w:styleId="DefaultParagraphFont">
     <w:name w:val="Default Paragraph Font"/>
     <w:uiPriority w:val="1"/>
+    <w:semiHidden/>
     <w:unhideWhenUsed/>
   </w:style>
   <w:style w:type="table" w:default="1" w:styleId="TableNormal">

</xml_diff>